<commit_message>
GDD update, stand up notes
</commit_message>
<xml_diff>
--- a/Documentation/GDD TemplatePrj3.docx
+++ b/Documentation/GDD TemplatePrj3.docx
@@ -363,7 +363,85 @@
         <w:rPr>
           <w:color w:val="auto"/>
         </w:rPr>
-        <w:t>Feedback</w:t>
+        <w:t>Feedback notes:</w:t>
+      </w:r>
+    </w:p>
+    <w:p>
+      <w:pPr>
+        <w:rPr>
+          <w:color w:val="auto"/>
+        </w:rPr>
+      </w:pPr>
+      <w:r>
+        <w:rPr>
+          <w:color w:val="auto"/>
+        </w:rPr>
+        <w:t xml:space="preserve">Day 6: </w:t>
+      </w:r>
+    </w:p>
+    <w:p>
+      <w:pPr>
+        <w:rPr>
+          <w:color w:val="auto"/>
+        </w:rPr>
+      </w:pPr>
+      <w:r>
+        <w:rPr>
+          <w:color w:val="auto"/>
+        </w:rPr>
+        <w:t>Finnish your schedule, do your style guide, put clip its of sound into presentation.</w:t>
+      </w:r>
+    </w:p>
+    <w:p>
+      <w:pPr>
+        <w:rPr>
+          <w:color w:val="auto"/>
+        </w:rPr>
+      </w:pPr>
+      <w:r>
+        <w:rPr>
+          <w:color w:val="auto"/>
+        </w:rPr>
+        <w:t>Day 7:</w:t>
+      </w:r>
+    </w:p>
+    <w:p>
+      <w:pPr>
+        <w:rPr>
+          <w:color w:val="auto"/>
+        </w:rPr>
+      </w:pPr>
+      <w:r>
+        <w:rPr>
+          <w:color w:val="auto"/>
+        </w:rPr>
+        <w:t>Continue building style guide, final presentation put ducking animation in but explain why it isn’t into the master game.</w:t>
+      </w:r>
+    </w:p>
+    <w:p>
+      <w:pPr>
+        <w:rPr>
+          <w:color w:val="auto"/>
+        </w:rPr>
+      </w:pPr>
+      <w:r>
+        <w:rPr>
+          <w:color w:val="auto"/>
+        </w:rPr>
+        <w:t>Day 8:</w:t>
+      </w:r>
+    </w:p>
+    <w:p>
+      <w:pPr>
+        <w:rPr>
+          <w:color w:val="auto"/>
+        </w:rPr>
+      </w:pPr>
+      <w:r>
+        <w:rPr>
+          <w:color w:val="auto"/>
+        </w:rPr>
+        <w:t>Make sure that there’s</w:t>
       </w:r>
       <w:bookmarkStart w:id="10" w:name="_GoBack"/>
       <w:bookmarkEnd w:id="10"/>
@@ -371,59 +449,7 @@
         <w:rPr>
           <w:color w:val="auto"/>
         </w:rPr>
-        <w:t xml:space="preserve"> notes:</w:t>
-      </w:r>
-    </w:p>
-    <w:p>
-      <w:pPr>
-        <w:rPr>
-          <w:color w:val="auto"/>
-        </w:rPr>
-      </w:pPr>
-      <w:r>
-        <w:rPr>
-          <w:color w:val="auto"/>
-        </w:rPr>
-        <w:t xml:space="preserve">Day 6: </w:t>
-      </w:r>
-    </w:p>
-    <w:p>
-      <w:pPr>
-        <w:rPr>
-          <w:color w:val="auto"/>
-        </w:rPr>
-      </w:pPr>
-      <w:r>
-        <w:rPr>
-          <w:color w:val="auto"/>
-        </w:rPr>
-        <w:t>Finnish your schedule, do your style guide, put clip its of sound into presentation.</w:t>
-      </w:r>
-    </w:p>
-    <w:p>
-      <w:pPr>
-        <w:rPr>
-          <w:color w:val="auto"/>
-        </w:rPr>
-      </w:pPr>
-      <w:r>
-        <w:rPr>
-          <w:color w:val="auto"/>
-        </w:rPr>
-        <w:t>Day 7:</w:t>
-      </w:r>
-    </w:p>
-    <w:p>
-      <w:pPr>
-        <w:rPr>
-          <w:color w:val="auto"/>
-        </w:rPr>
-      </w:pPr>
-      <w:r>
-        <w:rPr>
-          <w:color w:val="auto"/>
-        </w:rPr>
-        <w:t>Continue building style guide, final presentation put ducking animation in but explain why it isn’t into the master game.</w:t>
+        <w:t xml:space="preserve"> place holders for everything and that everything in the game should be in progress or cut.</w:t>
       </w:r>
     </w:p>
     <w:p>
@@ -1489,7 +1515,7 @@
 </file>
 
 <file path=customXml/itemProps1.xml><?xml version="1.0" encoding="utf-8"?>
-<ds:datastoreItem xmlns:ds="http://schemas.openxmlformats.org/officeDocument/2006/customXml" ds:itemID="{EE74FF92-2996-44DA-9861-4DD0220D4285}">
+<ds:datastoreItem xmlns:ds="http://schemas.openxmlformats.org/officeDocument/2006/customXml" ds:itemID="{E30F933C-C021-49E7-8799-BCA3CB0C8B33}">
   <ds:schemaRefs>
     <ds:schemaRef ds:uri="http://schemas.openxmlformats.org/officeDocument/2006/bibliography"/>
   </ds:schemaRefs>

</xml_diff>